<commit_message>
vault backup: 2025-01-21 11:36:02
</commit_message>
<xml_diff>
--- a/Vakken Y2/Scriptie/ScriptieOpzetTK_20_01_25.docx
+++ b/Vakken Y2/Scriptie/ScriptieOpzetTK_20_01_25.docx
@@ -94,8 +94,16 @@
         <w:rPr>
           <w:rFonts w:ascii="Euclid Circular A" w:hAnsi="Euclid Circular A"/>
         </w:rPr>
-        <w:t>Jort Siemes</w:t>
-      </w:r>
+        <w:t xml:space="preserve">Jort </w:t>
+      </w:r>
+      <w:proofErr w:type="spellStart"/>
+      <w:r>
+        <w:rPr>
+          <w:rFonts w:ascii="Euclid Circular A" w:hAnsi="Euclid Circular A"/>
+        </w:rPr>
+        <w:t>Siemes</w:t>
+      </w:r>
+      <w:proofErr w:type="spellEnd"/>
       <w:r>
         <w:rPr>
           <w:rFonts w:ascii="Euclid Circular A" w:hAnsi="Euclid Circular A"/>
@@ -161,7 +169,61 @@
           <w:sz w:val="24"/>
           <w:szCs w:val="24"/>
         </w:rPr>
-        <w:t>In dit hoofdstuk wordt het begrip vertrouwen in de journalistiek onderzocht aan de hand van verschillende perspectieven uit de literatuur. De studies van Koliska (2022) over journalistieke transparantie, Fink (2019) over het vertrouwenstekort als grootste uitdaging, en Robinson, Jensen en Dávalos (2021) over het belang van luistervaardigheden als sleutel tot herstel, bieden een breed inzicht in hoe vertrouwen kan worden begrepen en hersteld in een veranderend medialandschap.</w:t>
+        <w:t xml:space="preserve">In dit hoofdstuk wordt het begrip vertrouwen in de journalistiek onderzocht aan de hand van verschillende perspectieven uit de literatuur. De studies van </w:t>
+      </w:r>
+      <w:proofErr w:type="spellStart"/>
+      <w:r>
+        <w:rPr>
+          <w:rFonts w:ascii="Euclid Circular A" w:hAnsi="Euclid Circular A"/>
+          <w:sz w:val="24"/>
+          <w:szCs w:val="24"/>
+        </w:rPr>
+        <w:t>Koliska</w:t>
+      </w:r>
+      <w:proofErr w:type="spellEnd"/>
+      <w:r>
+        <w:rPr>
+          <w:rFonts w:ascii="Euclid Circular A" w:hAnsi="Euclid Circular A"/>
+          <w:sz w:val="24"/>
+          <w:szCs w:val="24"/>
+        </w:rPr>
+        <w:t xml:space="preserve"> (2022) over journalistieke transparantie, </w:t>
+      </w:r>
+      <w:proofErr w:type="spellStart"/>
+      <w:r>
+        <w:rPr>
+          <w:rFonts w:ascii="Euclid Circular A" w:hAnsi="Euclid Circular A"/>
+          <w:sz w:val="24"/>
+          <w:szCs w:val="24"/>
+        </w:rPr>
+        <w:t>Fink</w:t>
+      </w:r>
+      <w:proofErr w:type="spellEnd"/>
+      <w:r>
+        <w:rPr>
+          <w:rFonts w:ascii="Euclid Circular A" w:hAnsi="Euclid Circular A"/>
+          <w:sz w:val="24"/>
+          <w:szCs w:val="24"/>
+        </w:rPr>
+        <w:t xml:space="preserve"> (2019) over het vertrouwenstekort als grootste uitdaging, en Robinson, Jensen en </w:t>
+      </w:r>
+      <w:proofErr w:type="spellStart"/>
+      <w:r>
+        <w:rPr>
+          <w:rFonts w:ascii="Euclid Circular A" w:hAnsi="Euclid Circular A"/>
+          <w:sz w:val="24"/>
+          <w:szCs w:val="24"/>
+        </w:rPr>
+        <w:t>Dávalos</w:t>
+      </w:r>
+      <w:proofErr w:type="spellEnd"/>
+      <w:r>
+        <w:rPr>
+          <w:rFonts w:ascii="Euclid Circular A" w:hAnsi="Euclid Circular A"/>
+          <w:sz w:val="24"/>
+          <w:szCs w:val="24"/>
+        </w:rPr>
+        <w:t xml:space="preserve"> (2021) over het belang van luistervaardigheden als sleutel tot herstel, bieden een breed inzicht in hoe vertrouwen kan worden begrepen en hersteld in een veranderend medialandschap.</w:t>
       </w:r>
     </w:p>
     <w:p>
@@ -243,6 +305,7 @@
         </w:rPr>
         <w:t xml:space="preserve">Van </w:t>
       </w:r>
+      <w:proofErr w:type="spellStart"/>
       <w:r>
         <w:rPr>
           <w:rFonts w:ascii="Euclid Circular A Semibold" w:hAnsi="Euclid Circular A Semibold"/>
@@ -253,6 +316,7 @@
         </w:rPr>
         <w:t>Snowfall</w:t>
       </w:r>
+      <w:proofErr w:type="spellEnd"/>
       <w:r>
         <w:rPr>
           <w:rFonts w:ascii="Euclid Circular A Semibold" w:hAnsi="Euclid Circular A Semibold"/>
@@ -387,10 +451,42 @@
           <w:rFonts w:ascii="Euclid Circular A Semibold" w:hAnsi="Euclid Circular A Semibold"/>
           <w:b/>
           <w:bCs/>
+          <w:strike/>
           <w:sz w:val="28"/>
           <w:szCs w:val="28"/>
         </w:rPr>
-        <w:t>Vertrouwen en mediaconsumptie: Theorieën en modellen</w:t>
+        <w:t>Vertrouwen</w:t>
+      </w:r>
+      <w:r>
+        <w:rPr>
+          <w:rFonts w:ascii="Euclid Circular A Semibold" w:hAnsi="Euclid Circular A Semibold"/>
+          <w:b/>
+          <w:bCs/>
+          <w:strike/>
+          <w:sz w:val="28"/>
+          <w:szCs w:val="28"/>
+        </w:rPr>
+        <w:t xml:space="preserve"> </w:t>
+      </w:r>
+      <w:r>
+        <w:rPr>
+          <w:rFonts w:ascii="Euclid Circular A Semibold" w:hAnsi="Euclid Circular A Semibold"/>
+          <w:b/>
+          <w:bCs/>
+          <w:sz w:val="28"/>
+          <w:szCs w:val="28"/>
+        </w:rPr>
+        <w:t>Geloofwaardigheid</w:t>
+      </w:r>
+      <w:r>
+        <w:rPr>
+          <w:rFonts w:ascii="Euclid Circular A Semibold" w:hAnsi="Euclid Circular A Semibold"/>
+          <w:b/>
+          <w:bCs/>
+          <w:sz w:val="28"/>
+          <w:szCs w:val="28"/>
+        </w:rPr>
+        <w:t xml:space="preserve"> en mediaconsumptie: Theorieën en modellen</w:t>
       </w:r>
     </w:p>
     <w:p>
@@ -426,6 +522,7 @@
           <w:sz w:val="24"/>
           <w:szCs w:val="24"/>
         </w:rPr>
+        <w:lastRenderedPageBreak/>
         <w:t>In dit deel wordt onderzocht hoe verschillende ontwerpkeuzes en presentatievormen het waargenomen vertrouwen in journalistieke content kunnen versterken of juist ondermijnen.</w:t>
       </w:r>
     </w:p>
@@ -444,7 +541,6 @@
           <w:sz w:val="24"/>
           <w:szCs w:val="24"/>
         </w:rPr>
-        <w:lastRenderedPageBreak/>
         <w:t>Vergelijking van traditionele en innovatieve journalistieke formaten.</w:t>
       </w:r>
     </w:p>
@@ -465,6 +561,814 @@
         </w:rPr>
         <w:t>De vergelijking tussen traditionele journalistieke formats en innovatieve specials biedt inzicht in hoe nieuwe vertelvormen het vertrouwen van het publiek kunnen beïnvloeden en welke formatkenmerken het meest effectief zijn.</w:t>
       </w:r>
+    </w:p>
+    <w:p>
+      <w:pPr>
+        <w:rPr>
+          <w:rFonts w:ascii="Euclid Circular A" w:hAnsi="Euclid Circular A"/>
+          <w:sz w:val="24"/>
+          <w:szCs w:val="24"/>
+        </w:rPr>
+      </w:pPr>
+    </w:p>
+    <w:p>
+      <w:pPr>
+        <w:rPr>
+          <w:rFonts w:ascii="Euclid Circular A" w:hAnsi="Euclid Circular A"/>
+          <w:sz w:val="24"/>
+          <w:szCs w:val="24"/>
+          <w:lang w:val="en-NL"/>
+        </w:rPr>
+      </w:pPr>
+      <w:r>
+        <w:rPr>
+          <w:rFonts w:ascii="Euclid Circular A" w:hAnsi="Euclid Circular A"/>
+          <w:sz w:val="24"/>
+          <w:szCs w:val="24"/>
+          <w:highlight w:val="green"/>
+          <w:lang w:val="en-NL"/>
+        </w:rPr>
+        <w:t xml:space="preserve">In die </w:t>
+      </w:r>
+      <w:proofErr w:type="spellStart"/>
+      <w:r>
+        <w:rPr>
+          <w:rFonts w:ascii="Euclid Circular A" w:hAnsi="Euclid Circular A"/>
+          <w:sz w:val="24"/>
+          <w:szCs w:val="24"/>
+          <w:highlight w:val="green"/>
+          <w:lang w:val="en-NL"/>
+        </w:rPr>
+        <w:t>paragraaf</w:t>
+      </w:r>
+      <w:proofErr w:type="spellEnd"/>
+      <w:r>
+        <w:rPr>
+          <w:rFonts w:ascii="Euclid Circular A" w:hAnsi="Euclid Circular A"/>
+          <w:sz w:val="24"/>
+          <w:szCs w:val="24"/>
+          <w:highlight w:val="green"/>
+          <w:lang w:val="en-NL"/>
+        </w:rPr>
+        <w:t xml:space="preserve"> </w:t>
+      </w:r>
+      <w:proofErr w:type="spellStart"/>
+      <w:r>
+        <w:rPr>
+          <w:rFonts w:ascii="Euclid Circular A" w:hAnsi="Euclid Circular A"/>
+          <w:sz w:val="24"/>
+          <w:szCs w:val="24"/>
+          <w:highlight w:val="green"/>
+          <w:lang w:val="en-NL"/>
+        </w:rPr>
+        <w:t>kan</w:t>
+      </w:r>
+      <w:proofErr w:type="spellEnd"/>
+      <w:r>
+        <w:rPr>
+          <w:rFonts w:ascii="Euclid Circular A" w:hAnsi="Euclid Circular A"/>
+          <w:sz w:val="24"/>
+          <w:szCs w:val="24"/>
+          <w:highlight w:val="green"/>
+          <w:lang w:val="en-NL"/>
+        </w:rPr>
+        <w:t xml:space="preserve"> je </w:t>
+      </w:r>
+      <w:proofErr w:type="spellStart"/>
+      <w:r>
+        <w:rPr>
+          <w:rFonts w:ascii="Euclid Circular A" w:hAnsi="Euclid Circular A"/>
+          <w:sz w:val="24"/>
+          <w:szCs w:val="24"/>
+          <w:highlight w:val="green"/>
+          <w:lang w:val="en-NL"/>
+        </w:rPr>
+        <w:t>ook</w:t>
+      </w:r>
+      <w:proofErr w:type="spellEnd"/>
+      <w:r>
+        <w:rPr>
+          <w:rFonts w:ascii="Euclid Circular A" w:hAnsi="Euclid Circular A"/>
+          <w:sz w:val="24"/>
+          <w:szCs w:val="24"/>
+          <w:highlight w:val="green"/>
+          <w:lang w:val="en-NL"/>
+        </w:rPr>
+        <w:t xml:space="preserve"> </w:t>
+      </w:r>
+      <w:proofErr w:type="spellStart"/>
+      <w:r>
+        <w:rPr>
+          <w:rFonts w:ascii="Euclid Circular A" w:hAnsi="Euclid Circular A"/>
+          <w:sz w:val="24"/>
+          <w:szCs w:val="24"/>
+          <w:highlight w:val="green"/>
+          <w:lang w:val="en-NL"/>
+        </w:rPr>
+        <w:t>kort</w:t>
+      </w:r>
+      <w:proofErr w:type="spellEnd"/>
+      <w:r>
+        <w:rPr>
+          <w:rFonts w:ascii="Euclid Circular A" w:hAnsi="Euclid Circular A"/>
+          <w:sz w:val="24"/>
+          <w:szCs w:val="24"/>
+          <w:highlight w:val="green"/>
+          <w:lang w:val="en-NL"/>
+        </w:rPr>
+        <w:t xml:space="preserve"> het </w:t>
+      </w:r>
+      <w:proofErr w:type="spellStart"/>
+      <w:r>
+        <w:rPr>
+          <w:rFonts w:ascii="Euclid Circular A" w:hAnsi="Euclid Circular A"/>
+          <w:sz w:val="24"/>
+          <w:szCs w:val="24"/>
+          <w:highlight w:val="green"/>
+          <w:lang w:val="en-NL"/>
+        </w:rPr>
+        <w:t>onderzoek</w:t>
+      </w:r>
+      <w:proofErr w:type="spellEnd"/>
+      <w:r>
+        <w:rPr>
+          <w:rFonts w:ascii="Euclid Circular A" w:hAnsi="Euclid Circular A"/>
+          <w:sz w:val="24"/>
+          <w:szCs w:val="24"/>
+          <w:highlight w:val="green"/>
+          <w:lang w:val="en-NL"/>
+        </w:rPr>
+        <w:t xml:space="preserve"> </w:t>
+      </w:r>
+      <w:proofErr w:type="spellStart"/>
+      <w:r>
+        <w:rPr>
+          <w:rFonts w:ascii="Euclid Circular A" w:hAnsi="Euclid Circular A"/>
+          <w:sz w:val="24"/>
+          <w:szCs w:val="24"/>
+          <w:highlight w:val="green"/>
+          <w:lang w:val="en-NL"/>
+        </w:rPr>
+        <w:t>naar</w:t>
+      </w:r>
+      <w:proofErr w:type="spellEnd"/>
+      <w:r>
+        <w:rPr>
+          <w:rFonts w:ascii="Euclid Circular A" w:hAnsi="Euclid Circular A"/>
+          <w:sz w:val="24"/>
+          <w:szCs w:val="24"/>
+          <w:highlight w:val="green"/>
+          <w:lang w:val="en-NL"/>
+        </w:rPr>
+        <w:t xml:space="preserve"> </w:t>
+      </w:r>
+      <w:proofErr w:type="spellStart"/>
+      <w:r>
+        <w:rPr>
+          <w:rFonts w:ascii="Euclid Circular A" w:hAnsi="Euclid Circular A"/>
+          <w:sz w:val="24"/>
+          <w:szCs w:val="24"/>
+          <w:highlight w:val="green"/>
+          <w:lang w:val="en-NL"/>
+        </w:rPr>
+        <w:t>transparantie</w:t>
+      </w:r>
+      <w:proofErr w:type="spellEnd"/>
+      <w:r>
+        <w:rPr>
+          <w:rFonts w:ascii="Euclid Circular A" w:hAnsi="Euclid Circular A"/>
+          <w:sz w:val="24"/>
+          <w:szCs w:val="24"/>
+          <w:highlight w:val="green"/>
+          <w:lang w:val="en-NL"/>
+        </w:rPr>
+        <w:t xml:space="preserve"> </w:t>
+      </w:r>
+      <w:proofErr w:type="spellStart"/>
+      <w:r>
+        <w:rPr>
+          <w:rFonts w:ascii="Euclid Circular A" w:hAnsi="Euclid Circular A"/>
+          <w:sz w:val="24"/>
+          <w:szCs w:val="24"/>
+          <w:highlight w:val="green"/>
+          <w:lang w:val="en-NL"/>
+        </w:rPr>
+        <w:t>en</w:t>
+      </w:r>
+      <w:proofErr w:type="spellEnd"/>
+      <w:r>
+        <w:rPr>
+          <w:rFonts w:ascii="Euclid Circular A" w:hAnsi="Euclid Circular A"/>
+          <w:sz w:val="24"/>
+          <w:szCs w:val="24"/>
+          <w:highlight w:val="green"/>
+          <w:lang w:val="en-NL"/>
+        </w:rPr>
+        <w:t xml:space="preserve"> het effect </w:t>
+      </w:r>
+      <w:proofErr w:type="spellStart"/>
+      <w:r>
+        <w:rPr>
+          <w:rFonts w:ascii="Euclid Circular A" w:hAnsi="Euclid Circular A"/>
+          <w:sz w:val="24"/>
+          <w:szCs w:val="24"/>
+          <w:highlight w:val="green"/>
+          <w:lang w:val="en-NL"/>
+        </w:rPr>
+        <w:t>ervan</w:t>
+      </w:r>
+      <w:proofErr w:type="spellEnd"/>
+      <w:r>
+        <w:rPr>
+          <w:rFonts w:ascii="Euclid Circular A" w:hAnsi="Euclid Circular A"/>
+          <w:sz w:val="24"/>
+          <w:szCs w:val="24"/>
+          <w:highlight w:val="green"/>
+          <w:lang w:val="en-NL"/>
+        </w:rPr>
+        <w:t xml:space="preserve"> op </w:t>
+      </w:r>
+      <w:proofErr w:type="spellStart"/>
+      <w:r>
+        <w:rPr>
+          <w:rFonts w:ascii="Euclid Circular A" w:hAnsi="Euclid Circular A"/>
+          <w:sz w:val="24"/>
+          <w:szCs w:val="24"/>
+          <w:highlight w:val="green"/>
+          <w:lang w:val="en-NL"/>
+        </w:rPr>
+        <w:t>geloofwaardigheid</w:t>
+      </w:r>
+      <w:proofErr w:type="spellEnd"/>
+      <w:r>
+        <w:rPr>
+          <w:rFonts w:ascii="Euclid Circular A" w:hAnsi="Euclid Circular A"/>
+          <w:sz w:val="24"/>
+          <w:szCs w:val="24"/>
+          <w:highlight w:val="green"/>
+          <w:lang w:val="en-NL"/>
+        </w:rPr>
+        <w:t xml:space="preserve"> </w:t>
+      </w:r>
+      <w:proofErr w:type="spellStart"/>
+      <w:r>
+        <w:rPr>
+          <w:rFonts w:ascii="Euclid Circular A" w:hAnsi="Euclid Circular A"/>
+          <w:sz w:val="24"/>
+          <w:szCs w:val="24"/>
+          <w:highlight w:val="green"/>
+          <w:lang w:val="en-NL"/>
+        </w:rPr>
+        <w:t>bespreken</w:t>
+      </w:r>
+      <w:proofErr w:type="spellEnd"/>
+      <w:r>
+        <w:rPr>
+          <w:rFonts w:ascii="Euclid Circular A" w:hAnsi="Euclid Circular A"/>
+          <w:sz w:val="24"/>
+          <w:szCs w:val="24"/>
+          <w:highlight w:val="green"/>
+          <w:lang w:val="en-NL"/>
+        </w:rPr>
+        <w:t xml:space="preserve">. Ook </w:t>
+      </w:r>
+      <w:proofErr w:type="spellStart"/>
+      <w:r>
+        <w:rPr>
+          <w:rFonts w:ascii="Euclid Circular A" w:hAnsi="Euclid Circular A"/>
+          <w:sz w:val="24"/>
+          <w:szCs w:val="24"/>
+          <w:highlight w:val="green"/>
+          <w:lang w:val="en-NL"/>
+        </w:rPr>
+        <w:t>omdat</w:t>
+      </w:r>
+      <w:proofErr w:type="spellEnd"/>
+      <w:r>
+        <w:rPr>
+          <w:rFonts w:ascii="Euclid Circular A" w:hAnsi="Euclid Circular A"/>
+          <w:sz w:val="24"/>
+          <w:szCs w:val="24"/>
+          <w:highlight w:val="green"/>
+          <w:lang w:val="en-NL"/>
+        </w:rPr>
+        <w:t xml:space="preserve"> je de </w:t>
+      </w:r>
+      <w:proofErr w:type="spellStart"/>
+      <w:r>
+        <w:rPr>
+          <w:rFonts w:ascii="Euclid Circular A" w:hAnsi="Euclid Circular A"/>
+          <w:sz w:val="24"/>
+          <w:szCs w:val="24"/>
+          <w:highlight w:val="green"/>
+          <w:lang w:val="en-NL"/>
+        </w:rPr>
+        <w:t>aanpak</w:t>
+      </w:r>
+      <w:proofErr w:type="spellEnd"/>
+      <w:r>
+        <w:rPr>
+          <w:rFonts w:ascii="Euclid Circular A" w:hAnsi="Euclid Circular A"/>
+          <w:sz w:val="24"/>
+          <w:szCs w:val="24"/>
+          <w:highlight w:val="green"/>
+          <w:lang w:val="en-NL"/>
+        </w:rPr>
+        <w:t xml:space="preserve"> van die studies </w:t>
+      </w:r>
+      <w:proofErr w:type="spellStart"/>
+      <w:r>
+        <w:rPr>
+          <w:rFonts w:ascii="Euclid Circular A" w:hAnsi="Euclid Circular A"/>
+          <w:sz w:val="24"/>
+          <w:szCs w:val="24"/>
+          <w:highlight w:val="green"/>
+          <w:lang w:val="en-NL"/>
+        </w:rPr>
+        <w:t>kan</w:t>
+      </w:r>
+      <w:proofErr w:type="spellEnd"/>
+      <w:r>
+        <w:rPr>
+          <w:rFonts w:ascii="Euclid Circular A" w:hAnsi="Euclid Circular A"/>
+          <w:sz w:val="24"/>
+          <w:szCs w:val="24"/>
+          <w:highlight w:val="green"/>
+          <w:lang w:val="en-NL"/>
+        </w:rPr>
+        <w:t xml:space="preserve"> </w:t>
+      </w:r>
+      <w:proofErr w:type="spellStart"/>
+      <w:r>
+        <w:rPr>
+          <w:rFonts w:ascii="Euclid Circular A" w:hAnsi="Euclid Circular A"/>
+          <w:sz w:val="24"/>
+          <w:szCs w:val="24"/>
+          <w:highlight w:val="green"/>
+          <w:lang w:val="en-NL"/>
+        </w:rPr>
+        <w:t>gebruiken</w:t>
+      </w:r>
+      <w:proofErr w:type="spellEnd"/>
+      <w:r>
+        <w:rPr>
+          <w:rFonts w:ascii="Euclid Circular A" w:hAnsi="Euclid Circular A"/>
+          <w:sz w:val="24"/>
+          <w:szCs w:val="24"/>
+          <w:highlight w:val="green"/>
+          <w:lang w:val="en-NL"/>
+        </w:rPr>
+        <w:t xml:space="preserve"> </w:t>
+      </w:r>
+      <w:proofErr w:type="spellStart"/>
+      <w:r>
+        <w:rPr>
+          <w:rFonts w:ascii="Euclid Circular A" w:hAnsi="Euclid Circular A"/>
+          <w:sz w:val="24"/>
+          <w:szCs w:val="24"/>
+          <w:highlight w:val="green"/>
+          <w:lang w:val="en-NL"/>
+        </w:rPr>
+        <w:t>voor</w:t>
+      </w:r>
+      <w:proofErr w:type="spellEnd"/>
+      <w:r>
+        <w:rPr>
+          <w:rFonts w:ascii="Euclid Circular A" w:hAnsi="Euclid Circular A"/>
+          <w:sz w:val="24"/>
+          <w:szCs w:val="24"/>
+          <w:highlight w:val="green"/>
+          <w:lang w:val="en-NL"/>
+        </w:rPr>
+        <w:t xml:space="preserve"> je eigen </w:t>
+      </w:r>
+      <w:proofErr w:type="spellStart"/>
+      <w:r>
+        <w:rPr>
+          <w:rFonts w:ascii="Euclid Circular A" w:hAnsi="Euclid Circular A"/>
+          <w:sz w:val="24"/>
+          <w:szCs w:val="24"/>
+          <w:highlight w:val="green"/>
+          <w:lang w:val="en-NL"/>
+        </w:rPr>
+        <w:t>onderzoek</w:t>
+      </w:r>
+      <w:proofErr w:type="spellEnd"/>
+      <w:r>
+        <w:rPr>
+          <w:rFonts w:ascii="Euclid Circular A" w:hAnsi="Euclid Circular A"/>
+          <w:sz w:val="24"/>
+          <w:szCs w:val="24"/>
+          <w:highlight w:val="green"/>
+          <w:lang w:val="en-NL"/>
+        </w:rPr>
+        <w:t xml:space="preserve">. En </w:t>
+      </w:r>
+      <w:proofErr w:type="spellStart"/>
+      <w:r>
+        <w:rPr>
+          <w:rFonts w:ascii="Euclid Circular A" w:hAnsi="Euclid Circular A"/>
+          <w:sz w:val="24"/>
+          <w:szCs w:val="24"/>
+          <w:highlight w:val="green"/>
+          <w:lang w:val="en-NL"/>
+        </w:rPr>
+        <w:t>ook</w:t>
+      </w:r>
+      <w:proofErr w:type="spellEnd"/>
+      <w:r>
+        <w:rPr>
+          <w:rFonts w:ascii="Euclid Circular A" w:hAnsi="Euclid Circular A"/>
+          <w:sz w:val="24"/>
+          <w:szCs w:val="24"/>
+          <w:highlight w:val="green"/>
+          <w:lang w:val="en-NL"/>
+        </w:rPr>
+        <w:t xml:space="preserve"> </w:t>
+      </w:r>
+      <w:proofErr w:type="spellStart"/>
+      <w:r>
+        <w:rPr>
+          <w:rFonts w:ascii="Euclid Circular A" w:hAnsi="Euclid Circular A"/>
+          <w:sz w:val="24"/>
+          <w:szCs w:val="24"/>
+          <w:highlight w:val="green"/>
+          <w:lang w:val="en-NL"/>
+        </w:rPr>
+        <w:t>ander</w:t>
+      </w:r>
+      <w:proofErr w:type="spellEnd"/>
+      <w:r>
+        <w:rPr>
+          <w:rFonts w:ascii="Euclid Circular A" w:hAnsi="Euclid Circular A"/>
+          <w:sz w:val="24"/>
+          <w:szCs w:val="24"/>
+          <w:highlight w:val="green"/>
+          <w:lang w:val="en-NL"/>
+        </w:rPr>
+        <w:t xml:space="preserve"> </w:t>
+      </w:r>
+      <w:proofErr w:type="spellStart"/>
+      <w:r>
+        <w:rPr>
+          <w:rFonts w:ascii="Euclid Circular A" w:hAnsi="Euclid Circular A"/>
+          <w:sz w:val="24"/>
+          <w:szCs w:val="24"/>
+          <w:highlight w:val="green"/>
+          <w:lang w:val="en-NL"/>
+        </w:rPr>
+        <w:t>experimenteel</w:t>
+      </w:r>
+      <w:proofErr w:type="spellEnd"/>
+      <w:r>
+        <w:rPr>
+          <w:rFonts w:ascii="Euclid Circular A" w:hAnsi="Euclid Circular A"/>
+          <w:sz w:val="24"/>
+          <w:szCs w:val="24"/>
+          <w:highlight w:val="green"/>
+          <w:lang w:val="en-NL"/>
+        </w:rPr>
+        <w:t xml:space="preserve"> </w:t>
+      </w:r>
+      <w:proofErr w:type="spellStart"/>
+      <w:r>
+        <w:rPr>
+          <w:rFonts w:ascii="Euclid Circular A" w:hAnsi="Euclid Circular A"/>
+          <w:sz w:val="24"/>
+          <w:szCs w:val="24"/>
+          <w:highlight w:val="green"/>
+          <w:lang w:val="en-NL"/>
+        </w:rPr>
+        <w:t>onderzoek</w:t>
+      </w:r>
+      <w:proofErr w:type="spellEnd"/>
+      <w:r>
+        <w:rPr>
+          <w:rFonts w:ascii="Euclid Circular A" w:hAnsi="Euclid Circular A"/>
+          <w:sz w:val="24"/>
+          <w:szCs w:val="24"/>
+          <w:highlight w:val="green"/>
+          <w:lang w:val="en-NL"/>
+        </w:rPr>
+        <w:t xml:space="preserve"> </w:t>
+      </w:r>
+      <w:proofErr w:type="spellStart"/>
+      <w:r>
+        <w:rPr>
+          <w:rFonts w:ascii="Euclid Circular A" w:hAnsi="Euclid Circular A"/>
+          <w:sz w:val="24"/>
+          <w:szCs w:val="24"/>
+          <w:highlight w:val="green"/>
+          <w:lang w:val="en-NL"/>
+        </w:rPr>
+        <w:t>naar</w:t>
+      </w:r>
+      <w:proofErr w:type="spellEnd"/>
+      <w:r>
+        <w:rPr>
+          <w:rFonts w:ascii="Euclid Circular A" w:hAnsi="Euclid Circular A"/>
+          <w:sz w:val="24"/>
+          <w:szCs w:val="24"/>
+          <w:highlight w:val="green"/>
+          <w:lang w:val="en-NL"/>
+        </w:rPr>
+        <w:t xml:space="preserve"> </w:t>
+      </w:r>
+      <w:proofErr w:type="spellStart"/>
+      <w:r>
+        <w:rPr>
+          <w:rFonts w:ascii="Euclid Circular A" w:hAnsi="Euclid Circular A"/>
+          <w:sz w:val="24"/>
+          <w:szCs w:val="24"/>
+          <w:highlight w:val="green"/>
+          <w:lang w:val="en-NL"/>
+        </w:rPr>
+        <w:t>geloofwaardigheid</w:t>
+      </w:r>
+      <w:proofErr w:type="spellEnd"/>
+      <w:r>
+        <w:rPr>
+          <w:rFonts w:ascii="Euclid Circular A" w:hAnsi="Euclid Circular A"/>
+          <w:sz w:val="24"/>
+          <w:szCs w:val="24"/>
+          <w:highlight w:val="green"/>
+          <w:lang w:val="en-NL"/>
+        </w:rPr>
+        <w:t xml:space="preserve"> van </w:t>
+      </w:r>
+      <w:proofErr w:type="spellStart"/>
+      <w:r>
+        <w:rPr>
+          <w:rFonts w:ascii="Euclid Circular A" w:hAnsi="Euclid Circular A"/>
+          <w:sz w:val="24"/>
+          <w:szCs w:val="24"/>
+          <w:highlight w:val="green"/>
+          <w:lang w:val="en-NL"/>
+        </w:rPr>
+        <w:t>journalistieke</w:t>
+      </w:r>
+      <w:proofErr w:type="spellEnd"/>
+      <w:r>
+        <w:rPr>
+          <w:rFonts w:ascii="Euclid Circular A" w:hAnsi="Euclid Circular A"/>
+          <w:sz w:val="24"/>
+          <w:szCs w:val="24"/>
+          <w:highlight w:val="green"/>
+          <w:lang w:val="en-NL"/>
+        </w:rPr>
+        <w:t xml:space="preserve"> </w:t>
+      </w:r>
+      <w:proofErr w:type="spellStart"/>
+      <w:r>
+        <w:rPr>
+          <w:rFonts w:ascii="Euclid Circular A" w:hAnsi="Euclid Circular A"/>
+          <w:sz w:val="24"/>
+          <w:szCs w:val="24"/>
+          <w:highlight w:val="green"/>
+          <w:lang w:val="en-NL"/>
+        </w:rPr>
+        <w:t>producties</w:t>
+      </w:r>
+      <w:proofErr w:type="spellEnd"/>
+      <w:r>
+        <w:rPr>
+          <w:rFonts w:ascii="Euclid Circular A" w:hAnsi="Euclid Circular A"/>
+          <w:sz w:val="24"/>
+          <w:szCs w:val="24"/>
+          <w:highlight w:val="green"/>
+          <w:lang w:val="en-NL"/>
+        </w:rPr>
+        <w:t xml:space="preserve">. </w:t>
+      </w:r>
+      <w:proofErr w:type="spellStart"/>
+      <w:r>
+        <w:rPr>
+          <w:rFonts w:ascii="Euclid Circular A" w:hAnsi="Euclid Circular A"/>
+          <w:sz w:val="24"/>
+          <w:szCs w:val="24"/>
+          <w:highlight w:val="green"/>
+          <w:lang w:val="en-NL"/>
+        </w:rPr>
+        <w:t>Zodat</w:t>
+      </w:r>
+      <w:proofErr w:type="spellEnd"/>
+      <w:r>
+        <w:rPr>
+          <w:rFonts w:ascii="Euclid Circular A" w:hAnsi="Euclid Circular A"/>
+          <w:sz w:val="24"/>
+          <w:szCs w:val="24"/>
+          <w:highlight w:val="green"/>
+          <w:lang w:val="en-NL"/>
+        </w:rPr>
+        <w:t xml:space="preserve"> je </w:t>
+      </w:r>
+      <w:proofErr w:type="spellStart"/>
+      <w:r>
+        <w:rPr>
+          <w:rFonts w:ascii="Euclid Circular A" w:hAnsi="Euclid Circular A"/>
+          <w:sz w:val="24"/>
+          <w:szCs w:val="24"/>
+          <w:highlight w:val="green"/>
+          <w:lang w:val="en-NL"/>
+        </w:rPr>
+        <w:t>kan</w:t>
+      </w:r>
+      <w:proofErr w:type="spellEnd"/>
+      <w:r>
+        <w:rPr>
+          <w:rFonts w:ascii="Euclid Circular A" w:hAnsi="Euclid Circular A"/>
+          <w:sz w:val="24"/>
+          <w:szCs w:val="24"/>
+          <w:highlight w:val="green"/>
+          <w:lang w:val="en-NL"/>
+        </w:rPr>
+        <w:t xml:space="preserve"> laten </w:t>
+      </w:r>
+      <w:proofErr w:type="spellStart"/>
+      <w:r>
+        <w:rPr>
+          <w:rFonts w:ascii="Euclid Circular A" w:hAnsi="Euclid Circular A"/>
+          <w:sz w:val="24"/>
+          <w:szCs w:val="24"/>
+          <w:highlight w:val="green"/>
+          <w:lang w:val="en-NL"/>
+        </w:rPr>
+        <w:t>zien</w:t>
+      </w:r>
+      <w:proofErr w:type="spellEnd"/>
+      <w:r>
+        <w:rPr>
+          <w:rFonts w:ascii="Euclid Circular A" w:hAnsi="Euclid Circular A"/>
+          <w:sz w:val="24"/>
+          <w:szCs w:val="24"/>
+          <w:highlight w:val="green"/>
+          <w:lang w:val="en-NL"/>
+        </w:rPr>
+        <w:t xml:space="preserve"> </w:t>
+      </w:r>
+      <w:proofErr w:type="spellStart"/>
+      <w:r>
+        <w:rPr>
+          <w:rFonts w:ascii="Euclid Circular A" w:hAnsi="Euclid Circular A"/>
+          <w:sz w:val="24"/>
+          <w:szCs w:val="24"/>
+          <w:highlight w:val="green"/>
+          <w:lang w:val="en-NL"/>
+        </w:rPr>
+        <w:t>dat</w:t>
+      </w:r>
+      <w:proofErr w:type="spellEnd"/>
+      <w:r>
+        <w:rPr>
+          <w:rFonts w:ascii="Euclid Circular A" w:hAnsi="Euclid Circular A"/>
+          <w:sz w:val="24"/>
+          <w:szCs w:val="24"/>
+          <w:highlight w:val="green"/>
+          <w:lang w:val="en-NL"/>
+        </w:rPr>
+        <w:t xml:space="preserve"> </w:t>
+      </w:r>
+      <w:proofErr w:type="spellStart"/>
+      <w:r>
+        <w:rPr>
+          <w:rFonts w:ascii="Euclid Circular A" w:hAnsi="Euclid Circular A"/>
+          <w:sz w:val="24"/>
+          <w:szCs w:val="24"/>
+          <w:highlight w:val="green"/>
+          <w:lang w:val="en-NL"/>
+        </w:rPr>
+        <w:t>jouw</w:t>
+      </w:r>
+      <w:proofErr w:type="spellEnd"/>
+      <w:r>
+        <w:rPr>
+          <w:rFonts w:ascii="Euclid Circular A" w:hAnsi="Euclid Circular A"/>
+          <w:sz w:val="24"/>
+          <w:szCs w:val="24"/>
+          <w:highlight w:val="green"/>
+          <w:lang w:val="en-NL"/>
+        </w:rPr>
+        <w:t xml:space="preserve"> </w:t>
+      </w:r>
+      <w:proofErr w:type="spellStart"/>
+      <w:r>
+        <w:rPr>
+          <w:rFonts w:ascii="Euclid Circular A" w:hAnsi="Euclid Circular A"/>
+          <w:sz w:val="24"/>
+          <w:szCs w:val="24"/>
+          <w:highlight w:val="green"/>
+          <w:lang w:val="en-NL"/>
+        </w:rPr>
+        <w:t>onderzoek</w:t>
+      </w:r>
+      <w:proofErr w:type="spellEnd"/>
+      <w:r>
+        <w:rPr>
+          <w:rFonts w:ascii="Euclid Circular A" w:hAnsi="Euclid Circular A"/>
+          <w:sz w:val="24"/>
+          <w:szCs w:val="24"/>
+          <w:highlight w:val="green"/>
+          <w:lang w:val="en-NL"/>
+        </w:rPr>
+        <w:t xml:space="preserve"> in </w:t>
+      </w:r>
+      <w:proofErr w:type="spellStart"/>
+      <w:r>
+        <w:rPr>
+          <w:rFonts w:ascii="Euclid Circular A" w:hAnsi="Euclid Circular A"/>
+          <w:sz w:val="24"/>
+          <w:szCs w:val="24"/>
+          <w:highlight w:val="green"/>
+          <w:lang w:val="en-NL"/>
+        </w:rPr>
+        <w:t>een</w:t>
+      </w:r>
+      <w:proofErr w:type="spellEnd"/>
+      <w:r>
+        <w:rPr>
+          <w:rFonts w:ascii="Euclid Circular A" w:hAnsi="Euclid Circular A"/>
+          <w:sz w:val="24"/>
+          <w:szCs w:val="24"/>
+          <w:highlight w:val="green"/>
+          <w:lang w:val="en-NL"/>
+        </w:rPr>
+        <w:t xml:space="preserve"> </w:t>
+      </w:r>
+      <w:proofErr w:type="spellStart"/>
+      <w:r>
+        <w:rPr>
+          <w:rFonts w:ascii="Euclid Circular A" w:hAnsi="Euclid Circular A"/>
+          <w:sz w:val="24"/>
+          <w:szCs w:val="24"/>
+          <w:highlight w:val="green"/>
+          <w:lang w:val="en-NL"/>
+        </w:rPr>
+        <w:t>hiaat</w:t>
+      </w:r>
+      <w:proofErr w:type="spellEnd"/>
+      <w:r>
+        <w:rPr>
+          <w:rFonts w:ascii="Euclid Circular A" w:hAnsi="Euclid Circular A"/>
+          <w:sz w:val="24"/>
+          <w:szCs w:val="24"/>
+          <w:highlight w:val="green"/>
+          <w:lang w:val="en-NL"/>
+        </w:rPr>
+        <w:t xml:space="preserve"> in het </w:t>
+      </w:r>
+      <w:proofErr w:type="spellStart"/>
+      <w:r>
+        <w:rPr>
+          <w:rFonts w:ascii="Euclid Circular A" w:hAnsi="Euclid Circular A"/>
+          <w:sz w:val="24"/>
+          <w:szCs w:val="24"/>
+          <w:highlight w:val="green"/>
+          <w:lang w:val="en-NL"/>
+        </w:rPr>
+        <w:t>onderzoek</w:t>
+      </w:r>
+      <w:proofErr w:type="spellEnd"/>
+      <w:r>
+        <w:rPr>
+          <w:rFonts w:ascii="Euclid Circular A" w:hAnsi="Euclid Circular A"/>
+          <w:sz w:val="24"/>
+          <w:szCs w:val="24"/>
+          <w:highlight w:val="green"/>
+          <w:lang w:val="en-NL"/>
+        </w:rPr>
+        <w:t xml:space="preserve"> </w:t>
+      </w:r>
+      <w:proofErr w:type="spellStart"/>
+      <w:r>
+        <w:rPr>
+          <w:rFonts w:ascii="Euclid Circular A" w:hAnsi="Euclid Circular A"/>
+          <w:sz w:val="24"/>
+          <w:szCs w:val="24"/>
+          <w:highlight w:val="green"/>
+          <w:lang w:val="en-NL"/>
+        </w:rPr>
+        <w:t>springt</w:t>
+      </w:r>
+      <w:proofErr w:type="spellEnd"/>
+      <w:r>
+        <w:rPr>
+          <w:rFonts w:ascii="Euclid Circular A" w:hAnsi="Euclid Circular A"/>
+          <w:sz w:val="24"/>
+          <w:szCs w:val="24"/>
+          <w:highlight w:val="green"/>
+          <w:lang w:val="en-NL"/>
+        </w:rPr>
+        <w:t>.</w:t>
+      </w:r>
+    </w:p>
+    <w:p>
+      <w:pPr>
+        <w:rPr>
+          <w:rFonts w:ascii="Euclid Circular A" w:hAnsi="Euclid Circular A"/>
+          <w:sz w:val="24"/>
+          <w:szCs w:val="24"/>
+        </w:rPr>
+      </w:pPr>
     </w:p>
     <w:p>
       <w:pPr>
@@ -529,15 +1433,7 @@
           <w:sz w:val="24"/>
           <w:szCs w:val="24"/>
         </w:rPr>
-        <w:t xml:space="preserve">Deze scriptie betreft een experiment vorm hierin </w:t>
-      </w:r>
-      <w:r>
-        <w:rPr>
-          <w:rFonts w:ascii="Euclid Circular A" w:hAnsi="Euclid Circular A"/>
-          <w:sz w:val="24"/>
-          <w:szCs w:val="24"/>
-        </w:rPr>
-        <w:t>wordt de methodologie voor het uitvoeren van A/B-testen uiteengezet, met de focus op het meten van de invloed van verschillende journalistieke special-vormen op het publiekvertrouwen. geloofwaardigheid van de inhoud, ondersteund door een experimentele aanpak om deze verbanden te toetsen.</w:t>
+        <w:t>Deze scriptie betreft een experiment vorm hierin wordt de methodologie voor het uitvoeren van A/B-testen uiteengezet, met de focus op het meten van de invloed van verschillende journalistieke special-vormen op het publiekvertrouwen. geloofwaardigheid van de inhoud, ondersteund door een experimentele aanpak om deze verbanden te toetsen.</w:t>
       </w:r>
     </w:p>
     <w:p>
@@ -791,6 +1687,7 @@
           <w:szCs w:val="24"/>
         </w:rPr>
       </w:pPr>
+      <w:proofErr w:type="spellStart"/>
       <w:r>
         <w:rPr>
           <w:rFonts w:ascii="Euclid Circular A" w:hAnsi="Euclid Circular A"/>
@@ -800,8 +1697,9 @@
           <w:szCs w:val="24"/>
           <w:highlight w:val="cyan"/>
         </w:rPr>
-        <w:t>Scroll-elementen</w:t>
-      </w:r>
+        <w:t>Scroll</w:t>
+      </w:r>
+      <w:proofErr w:type="spellEnd"/>
       <w:r>
         <w:rPr>
           <w:rFonts w:ascii="Euclid Circular A" w:hAnsi="Euclid Circular A"/>
@@ -809,8 +1707,9 @@
           <w:bCs/>
           <w:sz w:val="24"/>
           <w:szCs w:val="24"/>
-        </w:rPr>
-        <w:t xml:space="preserve"> </w:t>
+          <w:highlight w:val="cyan"/>
+        </w:rPr>
+        <w:t>-elementen</w:t>
       </w:r>
       <w:r>
         <w:rPr>
@@ -820,7 +1719,7 @@
           <w:sz w:val="24"/>
           <w:szCs w:val="24"/>
         </w:rPr>
-        <w:t>(</w:t>
+        <w:t xml:space="preserve"> </w:t>
       </w:r>
       <w:r>
         <w:rPr>
@@ -830,8 +1729,19 @@
           <w:sz w:val="24"/>
           <w:szCs w:val="24"/>
         </w:rPr>
+        <w:t>(</w:t>
+      </w:r>
+      <w:r>
+        <w:rPr>
+          <w:rFonts w:ascii="Euclid Circular A" w:hAnsi="Euclid Circular A"/>
+          <w:b/>
+          <w:bCs/>
+          <w:sz w:val="24"/>
+          <w:szCs w:val="24"/>
+        </w:rPr>
         <w:t xml:space="preserve">zoals </w:t>
       </w:r>
+      <w:proofErr w:type="spellStart"/>
       <w:r>
         <w:rPr>
           <w:rFonts w:ascii="Euclid Circular A" w:hAnsi="Euclid Circular A"/>
@@ -844,6 +1754,7 @@
         </w:rPr>
         <w:t>Snowfall</w:t>
       </w:r>
+      <w:proofErr w:type="spellEnd"/>
       <w:r>
         <w:rPr>
           <w:rFonts w:ascii="Euclid Circular A" w:hAnsi="Euclid Circular A"/>
@@ -872,7 +1783,34 @@
           <w:sz w:val="24"/>
           <w:szCs w:val="24"/>
         </w:rPr>
-        <w:t xml:space="preserve"> "Scroll-elementen die multimedia (zoals tekst, beeld en video) integreren, vergroten het vertrouwen doordat ze een meeslepende en coherente ervaring bieden die het verhaal versterkt."</w:t>
+        <w:t xml:space="preserve"> "</w:t>
+      </w:r>
+      <w:proofErr w:type="spellStart"/>
+      <w:r>
+        <w:rPr>
+          <w:rFonts w:ascii="Euclid Circular A" w:hAnsi="Euclid Circular A"/>
+          <w:sz w:val="24"/>
+          <w:szCs w:val="24"/>
+        </w:rPr>
+        <w:t>Scroll</w:t>
+      </w:r>
+      <w:proofErr w:type="spellEnd"/>
+      <w:r>
+        <w:rPr>
+          <w:rFonts w:ascii="Euclid Circular A" w:hAnsi="Euclid Circular A"/>
+          <w:sz w:val="24"/>
+          <w:szCs w:val="24"/>
+        </w:rPr>
+        <w:t xml:space="preserve">-elementen die multimedia (zoals tekst, beeld en video) integreren, vergroten het </w:t>
+      </w:r>
+      <w:r>
+        <w:rPr>
+          <w:rFonts w:ascii="Euclid Circular A" w:hAnsi="Euclid Circular A"/>
+          <w:sz w:val="24"/>
+          <w:szCs w:val="24"/>
+        </w:rPr>
+        <w:lastRenderedPageBreak/>
+        <w:t>vertrouwen doordat ze een meeslepende en coherente ervaring bieden die het verhaal versterkt."</w:t>
       </w:r>
       <w:r>
         <w:rPr>

</xml_diff>